<commit_message>
Site updated: 2022-11-04 17:27:44
</commit_message>
<xml_diff>
--- a/files/Introduction/摩擦磨损.docx
+++ b/files/Introduction/摩擦磨损.docx
@@ -1,18 +1,65 @@
 
 <file path=word/document.xml><?xml version="1.0" encoding="utf-8"?>
-<w:document xmlns:wpc="http://schemas.microsoft.com/office/word/2010/wordprocessingCanvas" xmlns:cx="http://schemas.microsoft.com/office/drawing/2014/chartex" xmlns:cx1="http://schemas.microsoft.com/office/drawing/2015/9/8/chartex" xmlns:cx2="http://schemas.microsoft.com/office/drawing/2015/10/21/chartex" xmlns:cx3="http://schemas.microsoft.com/office/drawing/2016/5/9/chartex" xmlns:cx4="http://schemas.microsoft.com/office/drawing/2016/5/10/chartex" xmlns:cx5="http://schemas.microsoft.com/office/drawing/2016/5/11/chartex" xmlns:cx6="http://schemas.microsoft.com/office/drawing/2016/5/12/chartex" xmlns:cx7="http://schemas.microsoft.com/office/drawing/2016/5/13/chartex" xmlns:cx8="http://schemas.microsoft.com/office/drawing/2016/5/14/chartex" xmlns:mc="http://schemas.openxmlformats.org/markup-compatibility/2006" xmlns:aink="http://schemas.microsoft.com/office/drawing/2016/ink" xmlns:am3d="http://schemas.microsoft.com/office/drawing/2017/model3d" xmlns:o="urn:schemas-microsoft-com:office:office" xmlns:r="http://schemas.openxmlformats.org/officeDocument/2006/relationships" xmlns:m="http://schemas.openxmlformats.org/officeDocument/2006/math" xmlns:v="urn:schemas-microsoft-com:vml" xmlns:wp14="http://schemas.microsoft.com/office/word/2010/wordprocessingDrawing" xmlns:wp="http://schemas.openxmlformats.org/drawingml/2006/wordprocessingDrawing" xmlns:w10="urn:schemas-microsoft-com:office:word" xmlns:w="http://schemas.openxmlformats.org/wordprocessingml/2006/main" xmlns:w14="http://schemas.microsoft.com/office/word/2010/wordml" xmlns:w15="http://schemas.microsoft.com/office/word/2012/wordml" xmlns:w16cex="http://schemas.microsoft.com/office/word/2018/wordml/cex" xmlns:w16cid="http://schemas.microsoft.com/office/word/2016/wordml/cid" xmlns:w16="http://schemas.microsoft.com/office/word/2018/wordml" xmlns:w16se="http://schemas.microsoft.com/office/word/2015/wordml/symex" xmlns:wpg="http://schemas.microsoft.com/office/word/2010/wordprocessingGroup" xmlns:wpi="http://schemas.microsoft.com/office/word/2010/wordprocessingInk" xmlns:wne="http://schemas.microsoft.com/office/word/2006/wordml" xmlns:wps="http://schemas.microsoft.com/office/word/2010/wordprocessingShape" mc:Ignorable="w14 w15 w16se w16cid w16 w16cex wp14">
+<w:document xmlns:wpc="http://schemas.microsoft.com/office/word/2010/wordprocessingCanvas" xmlns:cx="http://schemas.microsoft.com/office/drawing/2014/chartex" xmlns:cx1="http://schemas.microsoft.com/office/drawing/2015/9/8/chartex" xmlns:cx2="http://schemas.microsoft.com/office/drawing/2015/10/21/chartex" xmlns:cx3="http://schemas.microsoft.com/office/drawing/2016/5/9/chartex" xmlns:cx4="http://schemas.microsoft.com/office/drawing/2016/5/10/chartex" xmlns:cx5="http://schemas.microsoft.com/office/drawing/2016/5/11/chartex" xmlns:cx6="http://schemas.microsoft.com/office/drawing/2016/5/12/chartex" xmlns:cx7="http://schemas.microsoft.com/office/drawing/2016/5/13/chartex" xmlns:cx8="http://schemas.microsoft.com/office/drawing/2016/5/14/chartex" xmlns:mc="http://schemas.openxmlformats.org/markup-compatibility/2006" xmlns:aink="http://schemas.microsoft.com/office/drawing/2016/ink" xmlns:am3d="http://schemas.microsoft.com/office/drawing/2017/model3d" xmlns:o="urn:schemas-microsoft-com:office:office" xmlns:oel="http://schemas.microsoft.com/office/2019/extlst" xmlns:r="http://schemas.openxmlformats.org/officeDocument/2006/relationships" xmlns:m="http://schemas.openxmlformats.org/officeDocument/2006/math" xmlns:v="urn:schemas-microsoft-com:vml" xmlns:wp14="http://schemas.microsoft.com/office/word/2010/wordprocessingDrawing" xmlns:wp="http://schemas.openxmlformats.org/drawingml/2006/wordprocessingDrawing" xmlns:w10="urn:schemas-microsoft-com:office:word" xmlns:w="http://schemas.openxmlformats.org/wordprocessingml/2006/main" xmlns:w14="http://schemas.microsoft.com/office/word/2010/wordml" xmlns:w15="http://schemas.microsoft.com/office/word/2012/wordml" xmlns:w16cex="http://schemas.microsoft.com/office/word/2018/wordml/cex" xmlns:w16cid="http://schemas.microsoft.com/office/word/2016/wordml/cid" xmlns:w16="http://schemas.microsoft.com/office/word/2018/wordml" xmlns:w16sdtdh="http://schemas.microsoft.com/office/word/2020/wordml/sdtdatahash" xmlns:w16se="http://schemas.microsoft.com/office/word/2015/wordml/symex" xmlns:wpg="http://schemas.microsoft.com/office/word/2010/wordprocessingGroup" xmlns:wpi="http://schemas.microsoft.com/office/word/2010/wordprocessingInk" xmlns:wne="http://schemas.microsoft.com/office/word/2006/wordml" xmlns:wps="http://schemas.microsoft.com/office/word/2010/wordprocessingShape" mc:Ignorable="w14 w15 w16se w16cid w16 w16cex w16sdtdh wp14">
   <w:body>
     <w:p>
       <w:pPr>
+        <w:jc w:val="center"/>
         <w:rPr>
-          <w:rFonts w:eastAsia="楷体" w:cs="Times New Roman"/>
+          <w:rFonts w:eastAsia="KaiTi" w:cs="Times New Roman" w:hint="eastAsia"/>
           <w:sz w:val="21"/>
           <w:szCs w:val="22"/>
         </w:rPr>
       </w:pPr>
       <w:r>
         <w:rPr>
-          <w:rFonts w:eastAsia="楷体" w:cs="Times New Roman" w:hint="eastAsia"/>
+          <w:rFonts w:eastAsia="KaiTi" w:cs="Times New Roman" w:hint="eastAsia"/>
+          <w:sz w:val="21"/>
+          <w:szCs w:val="22"/>
+        </w:rPr>
+        <w:t>《摩擦学原理》第</w:t>
+      </w:r>
+      <w:r>
+        <w:rPr>
+          <w:rFonts w:eastAsia="KaiTi" w:cs="Times New Roman" w:hint="eastAsia"/>
+          <w:sz w:val="21"/>
+          <w:szCs w:val="22"/>
+        </w:rPr>
+        <w:t>5</w:t>
+      </w:r>
+      <w:r>
+        <w:rPr>
+          <w:rFonts w:eastAsia="KaiTi" w:cs="Times New Roman" w:hint="eastAsia"/>
+          <w:sz w:val="21"/>
+          <w:szCs w:val="22"/>
+        </w:rPr>
+        <w:t>版</w:t>
+      </w:r>
+    </w:p>
+    <w:p>
+      <w:pPr>
+        <w:rPr>
+          <w:rFonts w:eastAsia="KaiTi" w:cs="Times New Roman"/>
+          <w:sz w:val="21"/>
+          <w:szCs w:val="22"/>
+        </w:rPr>
+      </w:pPr>
+    </w:p>
+    <w:p>
+      <w:pPr>
+        <w:tabs>
+          <w:tab w:val="left" w:pos="8460"/>
+        </w:tabs>
+        <w:jc w:val="left"/>
+        <w:rPr>
+          <w:rFonts w:eastAsia="KaiTi" w:cs="Times New Roman"/>
+          <w:sz w:val="21"/>
+          <w:szCs w:val="22"/>
+        </w:rPr>
+      </w:pPr>
+      <w:r>
+        <w:rPr>
+          <w:rFonts w:eastAsia="KaiTi" w:cs="Times New Roman" w:hint="eastAsia"/>
           <w:sz w:val="21"/>
           <w:szCs w:val="22"/>
         </w:rPr>
@@ -20,7 +67,7 @@
       </w:r>
       <w:r>
         <w:rPr>
-          <w:rFonts w:eastAsia="楷体" w:cs="Times New Roman"/>
+          <w:rFonts w:eastAsia="KaiTi" w:cs="Times New Roman"/>
           <w:sz w:val="21"/>
           <w:szCs w:val="22"/>
         </w:rPr>
@@ -28,7 +75,7 @@
       </w:r>
       <w:r>
         <w:rPr>
-          <w:rFonts w:eastAsia="楷体" w:cs="Times New Roman" w:hint="eastAsia"/>
+          <w:rFonts w:eastAsia="KaiTi" w:cs="Times New Roman" w:hint="eastAsia"/>
           <w:sz w:val="21"/>
           <w:szCs w:val="22"/>
         </w:rPr>
@@ -36,7 +83,7 @@
       </w:r>
       <w:r>
         <w:rPr>
-          <w:rFonts w:eastAsia="楷体" w:cs="Times New Roman"/>
+          <w:rFonts w:eastAsia="KaiTi" w:cs="Times New Roman"/>
           <w:sz w:val="21"/>
           <w:szCs w:val="22"/>
         </w:rPr>
@@ -44,33 +91,23 @@
       </w:r>
       <w:r>
         <w:rPr>
-          <w:rFonts w:eastAsia="楷体" w:cs="Times New Roman" w:hint="eastAsia"/>
+          <w:rFonts w:eastAsia="KaiTi" w:cs="Times New Roman" w:hint="eastAsia"/>
           <w:sz w:val="21"/>
           <w:szCs w:val="22"/>
         </w:rPr>
         <w:t>摩擦磨损机理与控制</w:t>
       </w:r>
-    </w:p>
-    <w:p>
-      <w:pPr>
+      <w:r>
         <w:rPr>
-          <w:rFonts w:eastAsia="楷体" w:cs="Times New Roman"/>
+          <w:rFonts w:eastAsia="KaiTi" w:cs="Times New Roman"/>
           <w:sz w:val="21"/>
           <w:szCs w:val="22"/>
         </w:rPr>
-      </w:pPr>
-    </w:p>
-    <w:p>
-      <w:pPr>
-        <w:rPr>
-          <w:rFonts w:eastAsia="楷体" w:cs="Times New Roman"/>
-          <w:sz w:val="21"/>
-          <w:szCs w:val="22"/>
-        </w:rPr>
-      </w:pPr>
+        <w:tab/>
+      </w:r>
       <w:r>
         <w:rPr>
-          <w:rFonts w:eastAsia="楷体" w:cs="Times New Roman" w:hint="eastAsia"/>
+          <w:rFonts w:eastAsia="KaiTi" w:cs="Times New Roman" w:hint="eastAsia"/>
           <w:sz w:val="21"/>
           <w:szCs w:val="22"/>
         </w:rPr>
@@ -78,7 +115,7 @@
       </w:r>
       <w:r>
         <w:rPr>
-          <w:rFonts w:eastAsia="楷体" w:cs="Times New Roman"/>
+          <w:rFonts w:eastAsia="KaiTi" w:cs="Times New Roman"/>
           <w:sz w:val="21"/>
           <w:szCs w:val="22"/>
         </w:rPr>
@@ -86,7 +123,7 @@
       </w:r>
       <w:r>
         <w:rPr>
-          <w:rFonts w:eastAsia="楷体" w:cs="Times New Roman" w:hint="eastAsia"/>
+          <w:rFonts w:eastAsia="KaiTi" w:cs="Times New Roman" w:hint="eastAsia"/>
           <w:sz w:val="21"/>
           <w:szCs w:val="22"/>
         </w:rPr>
@@ -94,7 +131,7 @@
       </w:r>
       <w:r>
         <w:rPr>
-          <w:rFonts w:eastAsia="楷体" w:cs="Times New Roman"/>
+          <w:rFonts w:eastAsia="KaiTi" w:cs="Times New Roman"/>
           <w:sz w:val="21"/>
           <w:szCs w:val="22"/>
         </w:rPr>
@@ -102,7 +139,7 @@
       </w:r>
       <w:r>
         <w:rPr>
-          <w:rFonts w:eastAsia="楷体" w:cs="Times New Roman" w:hint="eastAsia"/>
+          <w:rFonts w:eastAsia="KaiTi" w:cs="Times New Roman" w:hint="eastAsia"/>
           <w:sz w:val="21"/>
           <w:szCs w:val="22"/>
         </w:rPr>
@@ -112,7 +149,7 @@
     <w:p>
       <w:pPr>
         <w:rPr>
-          <w:rFonts w:eastAsia="楷体" w:cs="Times New Roman"/>
+          <w:rFonts w:eastAsia="KaiTi" w:cs="Times New Roman"/>
           <w:sz w:val="21"/>
           <w:szCs w:val="22"/>
         </w:rPr>
@@ -121,14 +158,14 @@
     <w:p>
       <w:pPr>
         <w:rPr>
-          <w:rFonts w:eastAsia="楷体" w:cs="Times New Roman"/>
+          <w:rFonts w:eastAsia="KaiTi" w:cs="Times New Roman"/>
           <w:sz w:val="21"/>
           <w:szCs w:val="22"/>
         </w:rPr>
       </w:pPr>
       <w:r>
         <w:rPr>
-          <w:rFonts w:eastAsia="楷体" w:cs="Times New Roman"/>
+          <w:rFonts w:eastAsia="KaiTi" w:cs="Times New Roman"/>
           <w:sz w:val="21"/>
           <w:szCs w:val="22"/>
         </w:rPr>
@@ -136,7 +173,7 @@
       </w:r>
       <w:r>
         <w:rPr>
-          <w:rFonts w:eastAsia="楷体" w:cs="Times New Roman" w:hint="eastAsia"/>
+          <w:rFonts w:eastAsia="KaiTi" w:cs="Times New Roman" w:hint="eastAsia"/>
           <w:sz w:val="21"/>
           <w:szCs w:val="22"/>
         </w:rPr>
@@ -150,14 +187,14 @@
           <w:numId w:val="2"/>
         </w:numPr>
         <w:rPr>
-          <w:rFonts w:eastAsia="楷体" w:cs="Times New Roman"/>
+          <w:rFonts w:eastAsia="KaiTi" w:cs="Times New Roman"/>
           <w:sz w:val="21"/>
           <w:szCs w:val="22"/>
         </w:rPr>
       </w:pPr>
       <w:r>
         <w:rPr>
-          <w:rFonts w:eastAsia="楷体" w:cs="Times New Roman" w:hint="eastAsia"/>
+          <w:rFonts w:eastAsia="KaiTi" w:cs="Times New Roman" w:hint="eastAsia"/>
           <w:sz w:val="21"/>
           <w:szCs w:val="22"/>
         </w:rPr>
@@ -171,14 +208,14 @@
           <w:numId w:val="2"/>
         </w:numPr>
         <w:rPr>
-          <w:rFonts w:eastAsia="楷体" w:cs="Times New Roman"/>
+          <w:rFonts w:eastAsia="KaiTi" w:cs="Times New Roman"/>
           <w:sz w:val="21"/>
           <w:szCs w:val="22"/>
         </w:rPr>
       </w:pPr>
       <w:r>
         <w:rPr>
-          <w:rFonts w:eastAsia="楷体" w:cs="Times New Roman" w:hint="eastAsia"/>
+          <w:rFonts w:eastAsia="KaiTi" w:cs="Times New Roman" w:hint="eastAsia"/>
           <w:sz w:val="21"/>
           <w:szCs w:val="22"/>
         </w:rPr>
@@ -192,14 +229,14 @@
           <w:numId w:val="2"/>
         </w:numPr>
         <w:rPr>
-          <w:rFonts w:eastAsia="楷体" w:cs="Times New Roman"/>
+          <w:rFonts w:eastAsia="KaiTi" w:cs="Times New Roman"/>
           <w:sz w:val="21"/>
           <w:szCs w:val="22"/>
         </w:rPr>
       </w:pPr>
       <w:r>
         <w:rPr>
-          <w:rFonts w:eastAsia="楷体" w:cs="Times New Roman" w:hint="eastAsia"/>
+          <w:rFonts w:eastAsia="KaiTi" w:cs="Times New Roman" w:hint="eastAsia"/>
           <w:sz w:val="21"/>
           <w:szCs w:val="22"/>
         </w:rPr>
@@ -209,7 +246,7 @@
     <w:p>
       <w:pPr>
         <w:rPr>
-          <w:rFonts w:eastAsia="楷体" w:cs="Times New Roman"/>
+          <w:rFonts w:eastAsia="KaiTi" w:cs="Times New Roman"/>
           <w:sz w:val="21"/>
           <w:szCs w:val="22"/>
         </w:rPr>
@@ -218,14 +255,14 @@
     <w:p>
       <w:pPr>
         <w:rPr>
-          <w:rFonts w:eastAsia="楷体" w:cs="Times New Roman"/>
+          <w:rFonts w:eastAsia="KaiTi" w:cs="Times New Roman"/>
           <w:sz w:val="21"/>
           <w:szCs w:val="22"/>
         </w:rPr>
       </w:pPr>
       <w:r>
         <w:rPr>
-          <w:rFonts w:eastAsia="楷体" w:cs="Times New Roman"/>
+          <w:rFonts w:eastAsia="KaiTi" w:cs="Times New Roman"/>
           <w:sz w:val="21"/>
           <w:szCs w:val="22"/>
         </w:rPr>
@@ -233,7 +270,7 @@
       </w:r>
       <w:r>
         <w:rPr>
-          <w:rFonts w:eastAsia="楷体" w:cs="Times New Roman" w:hint="eastAsia"/>
+          <w:rFonts w:eastAsia="KaiTi" w:cs="Times New Roman" w:hint="eastAsia"/>
           <w:sz w:val="21"/>
           <w:szCs w:val="22"/>
         </w:rPr>
@@ -572,7 +609,7 @@
     <w:p>
       <w:pPr>
         <w:rPr>
-          <w:rFonts w:eastAsia="楷体" w:cs="Times New Roman"/>
+          <w:rFonts w:eastAsia="KaiTi" w:cs="Times New Roman"/>
           <w:sz w:val="21"/>
           <w:szCs w:val="22"/>
         </w:rPr>
@@ -581,14 +618,14 @@
     <w:p>
       <w:pPr>
         <w:rPr>
-          <w:rFonts w:eastAsia="楷体" w:cs="Times New Roman"/>
+          <w:rFonts w:eastAsia="KaiTi" w:cs="Times New Roman"/>
           <w:sz w:val="21"/>
           <w:szCs w:val="22"/>
         </w:rPr>
       </w:pPr>
       <w:r>
         <w:rPr>
-          <w:rFonts w:eastAsia="楷体" w:cs="Times New Roman"/>
+          <w:rFonts w:eastAsia="KaiTi" w:cs="Times New Roman"/>
           <w:sz w:val="21"/>
           <w:szCs w:val="22"/>
         </w:rPr>
@@ -596,7 +633,7 @@
       </w:r>
       <w:r>
         <w:rPr>
-          <w:rFonts w:eastAsia="楷体" w:cs="Times New Roman" w:hint="eastAsia"/>
+          <w:rFonts w:eastAsia="KaiTi" w:cs="Times New Roman" w:hint="eastAsia"/>
           <w:sz w:val="21"/>
           <w:szCs w:val="22"/>
         </w:rPr>
@@ -1962,7 +1999,7 @@
     <w:p>
       <w:pPr>
         <w:rPr>
-          <w:rFonts w:eastAsia="楷体" w:cs="Times New Roman"/>
+          <w:rFonts w:eastAsia="KaiTi" w:cs="Times New Roman"/>
           <w:sz w:val="21"/>
           <w:szCs w:val="22"/>
         </w:rPr>
@@ -2296,7 +2333,7 @@
     <w:p>
       <w:pPr>
         <w:rPr>
-          <w:rFonts w:eastAsia="楷体" w:cs="Times New Roman"/>
+          <w:rFonts w:eastAsia="KaiTi" w:cs="Times New Roman"/>
           <w:sz w:val="21"/>
           <w:szCs w:val="22"/>
         </w:rPr>
@@ -2616,7 +2653,7 @@
     <w:p>
       <w:pPr>
         <w:rPr>
-          <w:rFonts w:eastAsia="楷体" w:cs="Times New Roman" w:hint="eastAsia"/>
+          <w:rFonts w:eastAsia="KaiTi" w:cs="Times New Roman"/>
           <w:sz w:val="21"/>
           <w:szCs w:val="22"/>
         </w:rPr>
@@ -2633,7 +2670,7 @@
 </file>
 
 <file path=word/endnotes.xml><?xml version="1.0" encoding="utf-8"?>
-<w:endnotes xmlns:wpc="http://schemas.microsoft.com/office/word/2010/wordprocessingCanvas" xmlns:cx="http://schemas.microsoft.com/office/drawing/2014/chartex" xmlns:cx1="http://schemas.microsoft.com/office/drawing/2015/9/8/chartex" xmlns:cx2="http://schemas.microsoft.com/office/drawing/2015/10/21/chartex" xmlns:cx3="http://schemas.microsoft.com/office/drawing/2016/5/9/chartex" xmlns:cx4="http://schemas.microsoft.com/office/drawing/2016/5/10/chartex" xmlns:cx5="http://schemas.microsoft.com/office/drawing/2016/5/11/chartex" xmlns:cx6="http://schemas.microsoft.com/office/drawing/2016/5/12/chartex" xmlns:cx7="http://schemas.microsoft.com/office/drawing/2016/5/13/chartex" xmlns:cx8="http://schemas.microsoft.com/office/drawing/2016/5/14/chartex" xmlns:mc="http://schemas.openxmlformats.org/markup-compatibility/2006" xmlns:aink="http://schemas.microsoft.com/office/drawing/2016/ink" xmlns:am3d="http://schemas.microsoft.com/office/drawing/2017/model3d" xmlns:o="urn:schemas-microsoft-com:office:office" xmlns:r="http://schemas.openxmlformats.org/officeDocument/2006/relationships" xmlns:m="http://schemas.openxmlformats.org/officeDocument/2006/math" xmlns:v="urn:schemas-microsoft-com:vml" xmlns:wp14="http://schemas.microsoft.com/office/word/2010/wordprocessingDrawing" xmlns:wp="http://schemas.openxmlformats.org/drawingml/2006/wordprocessingDrawing" xmlns:w10="urn:schemas-microsoft-com:office:word" xmlns:w="http://schemas.openxmlformats.org/wordprocessingml/2006/main" xmlns:w14="http://schemas.microsoft.com/office/word/2010/wordml" xmlns:w15="http://schemas.microsoft.com/office/word/2012/wordml" xmlns:w16cex="http://schemas.microsoft.com/office/word/2018/wordml/cex" xmlns:w16cid="http://schemas.microsoft.com/office/word/2016/wordml/cid" xmlns:w16="http://schemas.microsoft.com/office/word/2018/wordml" xmlns:w16se="http://schemas.microsoft.com/office/word/2015/wordml/symex" xmlns:wpg="http://schemas.microsoft.com/office/word/2010/wordprocessingGroup" xmlns:wpi="http://schemas.microsoft.com/office/word/2010/wordprocessingInk" xmlns:wne="http://schemas.microsoft.com/office/word/2006/wordml" xmlns:wps="http://schemas.microsoft.com/office/word/2010/wordprocessingShape" mc:Ignorable="w14 w15 w16se w16cid w16 w16cex wp14">
+<w:endnotes xmlns:wpc="http://schemas.microsoft.com/office/word/2010/wordprocessingCanvas" xmlns:cx="http://schemas.microsoft.com/office/drawing/2014/chartex" xmlns:cx1="http://schemas.microsoft.com/office/drawing/2015/9/8/chartex" xmlns:cx2="http://schemas.microsoft.com/office/drawing/2015/10/21/chartex" xmlns:cx3="http://schemas.microsoft.com/office/drawing/2016/5/9/chartex" xmlns:cx4="http://schemas.microsoft.com/office/drawing/2016/5/10/chartex" xmlns:cx5="http://schemas.microsoft.com/office/drawing/2016/5/11/chartex" xmlns:cx6="http://schemas.microsoft.com/office/drawing/2016/5/12/chartex" xmlns:cx7="http://schemas.microsoft.com/office/drawing/2016/5/13/chartex" xmlns:cx8="http://schemas.microsoft.com/office/drawing/2016/5/14/chartex" xmlns:mc="http://schemas.openxmlformats.org/markup-compatibility/2006" xmlns:aink="http://schemas.microsoft.com/office/drawing/2016/ink" xmlns:am3d="http://schemas.microsoft.com/office/drawing/2017/model3d" xmlns:o="urn:schemas-microsoft-com:office:office" xmlns:oel="http://schemas.microsoft.com/office/2019/extlst" xmlns:r="http://schemas.openxmlformats.org/officeDocument/2006/relationships" xmlns:m="http://schemas.openxmlformats.org/officeDocument/2006/math" xmlns:v="urn:schemas-microsoft-com:vml" xmlns:wp14="http://schemas.microsoft.com/office/word/2010/wordprocessingDrawing" xmlns:wp="http://schemas.openxmlformats.org/drawingml/2006/wordprocessingDrawing" xmlns:w10="urn:schemas-microsoft-com:office:word" xmlns:w="http://schemas.openxmlformats.org/wordprocessingml/2006/main" xmlns:w14="http://schemas.microsoft.com/office/word/2010/wordml" xmlns:w15="http://schemas.microsoft.com/office/word/2012/wordml" xmlns:w16cex="http://schemas.microsoft.com/office/word/2018/wordml/cex" xmlns:w16cid="http://schemas.microsoft.com/office/word/2016/wordml/cid" xmlns:w16="http://schemas.microsoft.com/office/word/2018/wordml" xmlns:w16sdtdh="http://schemas.microsoft.com/office/word/2020/wordml/sdtdatahash" xmlns:w16se="http://schemas.microsoft.com/office/word/2015/wordml/symex" xmlns:wpg="http://schemas.microsoft.com/office/word/2010/wordprocessingGroup" xmlns:wpi="http://schemas.microsoft.com/office/word/2010/wordprocessingInk" xmlns:wne="http://schemas.microsoft.com/office/word/2006/wordml" xmlns:wps="http://schemas.microsoft.com/office/word/2010/wordprocessingShape" mc:Ignorable="w14 w15 w16se w16cid w16 w16cex w16sdtdh wp14">
   <w:endnote w:type="separator" w:id="-1">
     <w:p>
       <w:r>
@@ -2652,7 +2689,7 @@
 </file>
 
 <file path=word/footnotes.xml><?xml version="1.0" encoding="utf-8"?>
-<w:footnotes xmlns:wpc="http://schemas.microsoft.com/office/word/2010/wordprocessingCanvas" xmlns:cx="http://schemas.microsoft.com/office/drawing/2014/chartex" xmlns:cx1="http://schemas.microsoft.com/office/drawing/2015/9/8/chartex" xmlns:cx2="http://schemas.microsoft.com/office/drawing/2015/10/21/chartex" xmlns:cx3="http://schemas.microsoft.com/office/drawing/2016/5/9/chartex" xmlns:cx4="http://schemas.microsoft.com/office/drawing/2016/5/10/chartex" xmlns:cx5="http://schemas.microsoft.com/office/drawing/2016/5/11/chartex" xmlns:cx6="http://schemas.microsoft.com/office/drawing/2016/5/12/chartex" xmlns:cx7="http://schemas.microsoft.com/office/drawing/2016/5/13/chartex" xmlns:cx8="http://schemas.microsoft.com/office/drawing/2016/5/14/chartex" xmlns:mc="http://schemas.openxmlformats.org/markup-compatibility/2006" xmlns:aink="http://schemas.microsoft.com/office/drawing/2016/ink" xmlns:am3d="http://schemas.microsoft.com/office/drawing/2017/model3d" xmlns:o="urn:schemas-microsoft-com:office:office" xmlns:r="http://schemas.openxmlformats.org/officeDocument/2006/relationships" xmlns:m="http://schemas.openxmlformats.org/officeDocument/2006/math" xmlns:v="urn:schemas-microsoft-com:vml" xmlns:wp14="http://schemas.microsoft.com/office/word/2010/wordprocessingDrawing" xmlns:wp="http://schemas.openxmlformats.org/drawingml/2006/wordprocessingDrawing" xmlns:w10="urn:schemas-microsoft-com:office:word" xmlns:w="http://schemas.openxmlformats.org/wordprocessingml/2006/main" xmlns:w14="http://schemas.microsoft.com/office/word/2010/wordml" xmlns:w15="http://schemas.microsoft.com/office/word/2012/wordml" xmlns:w16cex="http://schemas.microsoft.com/office/word/2018/wordml/cex" xmlns:w16cid="http://schemas.microsoft.com/office/word/2016/wordml/cid" xmlns:w16="http://schemas.microsoft.com/office/word/2018/wordml" xmlns:w16se="http://schemas.microsoft.com/office/word/2015/wordml/symex" xmlns:wpg="http://schemas.microsoft.com/office/word/2010/wordprocessingGroup" xmlns:wpi="http://schemas.microsoft.com/office/word/2010/wordprocessingInk" xmlns:wne="http://schemas.microsoft.com/office/word/2006/wordml" xmlns:wps="http://schemas.microsoft.com/office/word/2010/wordprocessingShape" mc:Ignorable="w14 w15 w16se w16cid w16 w16cex wp14">
+<w:footnotes xmlns:wpc="http://schemas.microsoft.com/office/word/2010/wordprocessingCanvas" xmlns:cx="http://schemas.microsoft.com/office/drawing/2014/chartex" xmlns:cx1="http://schemas.microsoft.com/office/drawing/2015/9/8/chartex" xmlns:cx2="http://schemas.microsoft.com/office/drawing/2015/10/21/chartex" xmlns:cx3="http://schemas.microsoft.com/office/drawing/2016/5/9/chartex" xmlns:cx4="http://schemas.microsoft.com/office/drawing/2016/5/10/chartex" xmlns:cx5="http://schemas.microsoft.com/office/drawing/2016/5/11/chartex" xmlns:cx6="http://schemas.microsoft.com/office/drawing/2016/5/12/chartex" xmlns:cx7="http://schemas.microsoft.com/office/drawing/2016/5/13/chartex" xmlns:cx8="http://schemas.microsoft.com/office/drawing/2016/5/14/chartex" xmlns:mc="http://schemas.openxmlformats.org/markup-compatibility/2006" xmlns:aink="http://schemas.microsoft.com/office/drawing/2016/ink" xmlns:am3d="http://schemas.microsoft.com/office/drawing/2017/model3d" xmlns:o="urn:schemas-microsoft-com:office:office" xmlns:oel="http://schemas.microsoft.com/office/2019/extlst" xmlns:r="http://schemas.openxmlformats.org/officeDocument/2006/relationships" xmlns:m="http://schemas.openxmlformats.org/officeDocument/2006/math" xmlns:v="urn:schemas-microsoft-com:vml" xmlns:wp14="http://schemas.microsoft.com/office/word/2010/wordprocessingDrawing" xmlns:wp="http://schemas.openxmlformats.org/drawingml/2006/wordprocessingDrawing" xmlns:w10="urn:schemas-microsoft-com:office:word" xmlns:w="http://schemas.openxmlformats.org/wordprocessingml/2006/main" xmlns:w14="http://schemas.microsoft.com/office/word/2010/wordml" xmlns:w15="http://schemas.microsoft.com/office/word/2012/wordml" xmlns:w16cex="http://schemas.microsoft.com/office/word/2018/wordml/cex" xmlns:w16cid="http://schemas.microsoft.com/office/word/2016/wordml/cid" xmlns:w16="http://schemas.microsoft.com/office/word/2018/wordml" xmlns:w16sdtdh="http://schemas.microsoft.com/office/word/2020/wordml/sdtdatahash" xmlns:w16se="http://schemas.microsoft.com/office/word/2015/wordml/symex" xmlns:wpg="http://schemas.microsoft.com/office/word/2010/wordprocessingGroup" xmlns:wpi="http://schemas.microsoft.com/office/word/2010/wordprocessingInk" xmlns:wne="http://schemas.microsoft.com/office/word/2006/wordml" xmlns:wps="http://schemas.microsoft.com/office/word/2010/wordprocessingShape" mc:Ignorable="w14 w15 w16se w16cid w16 w16cex w16sdtdh wp14">
   <w:footnote w:type="separator" w:id="-1">
     <w:p>
       <w:r>
@@ -2671,7 +2708,7 @@
 </file>
 
 <file path=word/numbering.xml><?xml version="1.0" encoding="utf-8"?>
-<w:numbering xmlns:wpc="http://schemas.microsoft.com/office/word/2010/wordprocessingCanvas" xmlns:cx="http://schemas.microsoft.com/office/drawing/2014/chartex" xmlns:cx1="http://schemas.microsoft.com/office/drawing/2015/9/8/chartex" xmlns:cx2="http://schemas.microsoft.com/office/drawing/2015/10/21/chartex" xmlns:cx3="http://schemas.microsoft.com/office/drawing/2016/5/9/chartex" xmlns:cx4="http://schemas.microsoft.com/office/drawing/2016/5/10/chartex" xmlns:cx5="http://schemas.microsoft.com/office/drawing/2016/5/11/chartex" xmlns:cx6="http://schemas.microsoft.com/office/drawing/2016/5/12/chartex" xmlns:cx7="http://schemas.microsoft.com/office/drawing/2016/5/13/chartex" xmlns:cx8="http://schemas.microsoft.com/office/drawing/2016/5/14/chartex" xmlns:mc="http://schemas.openxmlformats.org/markup-compatibility/2006" xmlns:aink="http://schemas.microsoft.com/office/drawing/2016/ink" xmlns:am3d="http://schemas.microsoft.com/office/drawing/2017/model3d" xmlns:o="urn:schemas-microsoft-com:office:office" xmlns:r="http://schemas.openxmlformats.org/officeDocument/2006/relationships" xmlns:m="http://schemas.openxmlformats.org/officeDocument/2006/math" xmlns:v="urn:schemas-microsoft-com:vml" xmlns:wp14="http://schemas.microsoft.com/office/word/2010/wordprocessingDrawing" xmlns:wp="http://schemas.openxmlformats.org/drawingml/2006/wordprocessingDrawing" xmlns:w10="urn:schemas-microsoft-com:office:word" xmlns:w="http://schemas.openxmlformats.org/wordprocessingml/2006/main" xmlns:w14="http://schemas.microsoft.com/office/word/2010/wordml" xmlns:w15="http://schemas.microsoft.com/office/word/2012/wordml" xmlns:w16cex="http://schemas.microsoft.com/office/word/2018/wordml/cex" xmlns:w16cid="http://schemas.microsoft.com/office/word/2016/wordml/cid" xmlns:w16="http://schemas.microsoft.com/office/word/2018/wordml" xmlns:w16se="http://schemas.microsoft.com/office/word/2015/wordml/symex" xmlns:wpg="http://schemas.microsoft.com/office/word/2010/wordprocessingGroup" xmlns:wpi="http://schemas.microsoft.com/office/word/2010/wordprocessingInk" xmlns:wne="http://schemas.microsoft.com/office/word/2006/wordml" xmlns:wps="http://schemas.microsoft.com/office/word/2010/wordprocessingShape" mc:Ignorable="w14 w15 w16se w16cid w16 w16cex wp14">
+<w:numbering xmlns:wpc="http://schemas.microsoft.com/office/word/2010/wordprocessingCanvas" xmlns:cx="http://schemas.microsoft.com/office/drawing/2014/chartex" xmlns:cx1="http://schemas.microsoft.com/office/drawing/2015/9/8/chartex" xmlns:cx2="http://schemas.microsoft.com/office/drawing/2015/10/21/chartex" xmlns:cx3="http://schemas.microsoft.com/office/drawing/2016/5/9/chartex" xmlns:cx4="http://schemas.microsoft.com/office/drawing/2016/5/10/chartex" xmlns:cx5="http://schemas.microsoft.com/office/drawing/2016/5/11/chartex" xmlns:cx6="http://schemas.microsoft.com/office/drawing/2016/5/12/chartex" xmlns:cx7="http://schemas.microsoft.com/office/drawing/2016/5/13/chartex" xmlns:cx8="http://schemas.microsoft.com/office/drawing/2016/5/14/chartex" xmlns:mc="http://schemas.openxmlformats.org/markup-compatibility/2006" xmlns:aink="http://schemas.microsoft.com/office/drawing/2016/ink" xmlns:am3d="http://schemas.microsoft.com/office/drawing/2017/model3d" xmlns:o="urn:schemas-microsoft-com:office:office" xmlns:oel="http://schemas.microsoft.com/office/2019/extlst" xmlns:r="http://schemas.openxmlformats.org/officeDocument/2006/relationships" xmlns:m="http://schemas.openxmlformats.org/officeDocument/2006/math" xmlns:v="urn:schemas-microsoft-com:vml" xmlns:wp14="http://schemas.microsoft.com/office/word/2010/wordprocessingDrawing" xmlns:wp="http://schemas.openxmlformats.org/drawingml/2006/wordprocessingDrawing" xmlns:w10="urn:schemas-microsoft-com:office:word" xmlns:w="http://schemas.openxmlformats.org/wordprocessingml/2006/main" xmlns:w14="http://schemas.microsoft.com/office/word/2010/wordml" xmlns:w15="http://schemas.microsoft.com/office/word/2012/wordml" xmlns:w16cex="http://schemas.microsoft.com/office/word/2018/wordml/cex" xmlns:w16cid="http://schemas.microsoft.com/office/word/2016/wordml/cid" xmlns:w16="http://schemas.microsoft.com/office/word/2018/wordml" xmlns:w16sdtdh="http://schemas.microsoft.com/office/word/2020/wordml/sdtdatahash" xmlns:w16se="http://schemas.microsoft.com/office/word/2015/wordml/symex" xmlns:wpg="http://schemas.microsoft.com/office/word/2010/wordprocessingGroup" xmlns:wpi="http://schemas.microsoft.com/office/word/2010/wordprocessingInk" xmlns:wne="http://schemas.microsoft.com/office/word/2006/wordml" xmlns:wps="http://schemas.microsoft.com/office/word/2010/wordprocessingShape" mc:Ignorable="w14 w15 w16se w16cid w16 w16cex w16sdtdh wp14">
   <w:abstractNum w:abstractNumId="0" w15:restartNumberingAfterBreak="0">
     <w:nsid w:val="29F96901"/>
     <w:multiLevelType w:val="hybridMultilevel"/>
@@ -3350,33 +3387,33 @@
       </w:rPr>
     </w:lvl>
   </w:abstractNum>
-  <w:num w:numId="1">
+  <w:num w:numId="1" w16cid:durableId="1397973405">
     <w:abstractNumId w:val="2"/>
   </w:num>
-  <w:num w:numId="2">
+  <w:num w:numId="2" w16cid:durableId="2062096530">
     <w:abstractNumId w:val="5"/>
   </w:num>
-  <w:num w:numId="3">
+  <w:num w:numId="3" w16cid:durableId="350961218">
     <w:abstractNumId w:val="1"/>
   </w:num>
-  <w:num w:numId="4">
+  <w:num w:numId="4" w16cid:durableId="776406285">
     <w:abstractNumId w:val="4"/>
   </w:num>
-  <w:num w:numId="5">
+  <w:num w:numId="5" w16cid:durableId="477846152">
     <w:abstractNumId w:val="3"/>
   </w:num>
-  <w:num w:numId="6">
+  <w:num w:numId="6" w16cid:durableId="1518693782">
     <w:abstractNumId w:val="0"/>
   </w:num>
 </w:numbering>
 </file>
 
 <file path=word/styles.xml><?xml version="1.0" encoding="utf-8"?>
-<w:styles xmlns:mc="http://schemas.openxmlformats.org/markup-compatibility/2006" xmlns:r="http://schemas.openxmlformats.org/officeDocument/2006/relationships" xmlns:w="http://schemas.openxmlformats.org/wordprocessingml/2006/main" xmlns:w14="http://schemas.microsoft.com/office/word/2010/wordml" xmlns:w15="http://schemas.microsoft.com/office/word/2012/wordml" xmlns:w16cex="http://schemas.microsoft.com/office/word/2018/wordml/cex" xmlns:w16cid="http://schemas.microsoft.com/office/word/2016/wordml/cid" xmlns:w16="http://schemas.microsoft.com/office/word/2018/wordml" xmlns:w16se="http://schemas.microsoft.com/office/word/2015/wordml/symex" mc:Ignorable="w14 w15 w16se w16cid w16 w16cex">
+<w:styles xmlns:mc="http://schemas.openxmlformats.org/markup-compatibility/2006" xmlns:r="http://schemas.openxmlformats.org/officeDocument/2006/relationships" xmlns:w="http://schemas.openxmlformats.org/wordprocessingml/2006/main" xmlns:w14="http://schemas.microsoft.com/office/word/2010/wordml" xmlns:w15="http://schemas.microsoft.com/office/word/2012/wordml" xmlns:w16cex="http://schemas.microsoft.com/office/word/2018/wordml/cex" xmlns:w16cid="http://schemas.microsoft.com/office/word/2016/wordml/cid" xmlns:w16="http://schemas.microsoft.com/office/word/2018/wordml" xmlns:w16sdtdh="http://schemas.microsoft.com/office/word/2020/wordml/sdtdatahash" xmlns:w16se="http://schemas.microsoft.com/office/word/2015/wordml/symex" mc:Ignorable="w14 w15 w16se w16cid w16 w16cex w16sdtdh">
   <w:docDefaults>
     <w:rPrDefault>
       <w:rPr>
-        <w:rFonts w:ascii="Times New Roman" w:eastAsia="宋体" w:hAnsi="Times New Roman" w:cs="Times New Roman (正文 CS 字体)"/>
+        <w:rFonts w:ascii="Times New Roman" w:eastAsia="SimSun" w:hAnsi="Times New Roman" w:cs="Times New Roman (正文 CS 字体)"/>
         <w:kern w:val="2"/>
         <w:sz w:val="22"/>
         <w:szCs w:val="24"/>
@@ -3763,7 +3800,7 @@
     <w:lsdException w:name="Unresolved Mention" w:semiHidden="1" w:unhideWhenUsed="1"/>
     <w:lsdException w:name="Smart Link" w:semiHidden="1" w:unhideWhenUsed="1"/>
   </w:latentStyles>
-  <w:style w:type="paragraph" w:default="1" w:styleId="a">
+  <w:style w:type="paragraph" w:default="1" w:styleId="Normal">
     <w:name w:val="Normal"/>
     <w:qFormat/>
     <w:pPr>
@@ -3771,13 +3808,13 @@
       <w:jc w:val="both"/>
     </w:pPr>
   </w:style>
-  <w:style w:type="character" w:default="1" w:styleId="a0">
+  <w:style w:type="character" w:default="1" w:styleId="DefaultParagraphFont">
     <w:name w:val="Default Paragraph Font"/>
     <w:uiPriority w:val="1"/>
     <w:semiHidden/>
     <w:unhideWhenUsed/>
   </w:style>
-  <w:style w:type="table" w:default="1" w:styleId="a1">
+  <w:style w:type="table" w:default="1" w:styleId="TableNormal">
     <w:name w:val="Normal Table"/>
     <w:uiPriority w:val="99"/>
     <w:semiHidden/>
@@ -3792,15 +3829,15 @@
       </w:tblCellMar>
     </w:tblPr>
   </w:style>
-  <w:style w:type="numbering" w:default="1" w:styleId="a2">
+  <w:style w:type="numbering" w:default="1" w:styleId="NoList">
     <w:name w:val="No List"/>
     <w:uiPriority w:val="99"/>
     <w:semiHidden/>
     <w:unhideWhenUsed/>
   </w:style>
-  <w:style w:type="table" w:styleId="a3">
+  <w:style w:type="table" w:styleId="TableGrid">
     <w:name w:val="Table Grid"/>
-    <w:basedOn w:val="a1"/>
+    <w:basedOn w:val="TableNormal"/>
     <w:uiPriority w:val="39"/>
     <w:qFormat/>
     <w:rsid w:val="00A532EA"/>
@@ -3824,9 +3861,9 @@
       </w:tblBorders>
     </w:tblPr>
   </w:style>
-  <w:style w:type="paragraph" w:styleId="a4">
+  <w:style w:type="paragraph" w:styleId="ListParagraph">
     <w:name w:val="List Paragraph"/>
-    <w:basedOn w:val="a"/>
+    <w:basedOn w:val="Normal"/>
     <w:uiPriority w:val="34"/>
     <w:qFormat/>
     <w:rsid w:val="0090442E"/>
@@ -3834,10 +3871,10 @@
       <w:ind w:firstLineChars="200" w:firstLine="420"/>
     </w:pPr>
   </w:style>
-  <w:style w:type="paragraph" w:styleId="a5">
+  <w:style w:type="paragraph" w:styleId="Header">
     <w:name w:val="header"/>
-    <w:basedOn w:val="a"/>
-    <w:link w:val="a6"/>
+    <w:basedOn w:val="Normal"/>
+    <w:link w:val="HeaderChar"/>
     <w:uiPriority w:val="99"/>
     <w:unhideWhenUsed/>
     <w:rsid w:val="00B674DD"/>
@@ -3857,10 +3894,10 @@
       <w:szCs w:val="18"/>
     </w:rPr>
   </w:style>
-  <w:style w:type="character" w:customStyle="1" w:styleId="a6">
-    <w:name w:val="页眉 字符"/>
-    <w:basedOn w:val="a0"/>
-    <w:link w:val="a5"/>
+  <w:style w:type="character" w:customStyle="1" w:styleId="HeaderChar">
+    <w:name w:val="Header Char"/>
+    <w:basedOn w:val="DefaultParagraphFont"/>
+    <w:link w:val="Header"/>
     <w:uiPriority w:val="99"/>
     <w:rsid w:val="00B674DD"/>
     <w:rPr>
@@ -3868,10 +3905,10 @@
       <w:szCs w:val="18"/>
     </w:rPr>
   </w:style>
-  <w:style w:type="paragraph" w:styleId="a7">
+  <w:style w:type="paragraph" w:styleId="Footer">
     <w:name w:val="footer"/>
-    <w:basedOn w:val="a"/>
-    <w:link w:val="a8"/>
+    <w:basedOn w:val="Normal"/>
+    <w:link w:val="FooterChar"/>
     <w:uiPriority w:val="99"/>
     <w:unhideWhenUsed/>
     <w:rsid w:val="00B674DD"/>
@@ -3888,10 +3925,10 @@
       <w:szCs w:val="18"/>
     </w:rPr>
   </w:style>
-  <w:style w:type="character" w:customStyle="1" w:styleId="a8">
-    <w:name w:val="页脚 字符"/>
-    <w:basedOn w:val="a0"/>
-    <w:link w:val="a7"/>
+  <w:style w:type="character" w:customStyle="1" w:styleId="FooterChar">
+    <w:name w:val="Footer Char"/>
+    <w:basedOn w:val="DefaultParagraphFont"/>
+    <w:link w:val="Footer"/>
     <w:uiPriority w:val="99"/>
     <w:rsid w:val="00B674DD"/>
     <w:rPr>
@@ -3901,12 +3938,12 @@
   </w:style>
   <w:style w:type="table" w:customStyle="1" w:styleId="1">
     <w:name w:val="网格型1"/>
-    <w:basedOn w:val="a1"/>
-    <w:next w:val="a3"/>
+    <w:basedOn w:val="TableNormal"/>
+    <w:next w:val="TableGrid"/>
     <w:uiPriority w:val="39"/>
     <w:rsid w:val="007E2AA7"/>
     <w:rPr>
-      <w:rFonts w:eastAsia="楷体" w:cs="Times New Roman"/>
+      <w:rFonts w:eastAsia="KaiTi" w:cs="Times New Roman"/>
       <w:sz w:val="21"/>
       <w:szCs w:val="22"/>
     </w:rPr>

</xml_diff>